<commit_message>
New translations email 10-1 [template] partner email – thank you email (without photos).docx (Polish)
</commit_message>
<xml_diff>
--- a/public/email/crowdin/translations/pl/Email 10-1 [TEMPLATE] Partner email – thank you email (without photos).docx
+++ b/public/email/crowdin/translations/pl/Email 10-1 [TEMPLATE] Partner email – thank you email (without photos).docx
@@ -170,7 +170,7 @@
       <w:bookmarkStart w:colFirst="0" w:colLast="0" w:name="_pn640rj848nk" w:id="1"/>
       <w:bookmarkEnd w:id="1"/>
       <w:r>
-        <w:t xml:space="preserve">You made our event a success! 🎉</w:t>
+        <w:t xml:space="preserve">Sprawili Państwo, że nasze wydarzenie odniosło sukces! 🎉</w:t>
       </w:r>
     </w:p>
     <w:p/>
@@ -218,7 +218,7 @@
         <w:t>[COUNTRY]</w:t>
       </w:r>
       <w:r>
-        <w:t xml:space="preserve">. We hope you had a great time, and it was a pleasure getting to know you!</w:t>
+        <w:t xml:space="preserve">. Mamy nadzieję, że dobrze się Państwo bawili, a poznanie Państwa było dla nas przyjemnością!</w:t>
       </w:r>
     </w:p>
     <w:p/>
@@ -452,7 +452,7 @@
     </w:tbl>
     <w:p>
       <w:r>
-        <w:t xml:space="preserve">We hope the event inspired you as much as it did us, and let’s keep growing together!</w:t>
+        <w:t xml:space="preserve">Mamy nadzieję, że to wydarzenie zainspirowało Państwa tak samo jak nas i że będziemy się dalej razem rozwijać!</w:t>
       </w:r>
     </w:p>
     <w:p/>

</xml_diff>